<commit_message>
Nuevos ejercicios Boletin 3
</commit_message>
<xml_diff>
--- a/Boletin3/BOLETIN_3.docx
+++ b/Boletin3/BOLETIN_3.docx
@@ -1680,12 +1680,6 @@
           <w:rFonts w:ascii="Arial" w:hAnsi="Arial" w:cs="Arial"/>
         </w:rPr>
       </w:pPr>
-      <w:r>
-        <w:rPr>
-          <w:rFonts w:ascii="Arial" w:hAnsi="Arial" w:cs="Arial"/>
-        </w:rPr>
-        <w:br w:type="page"/>
-      </w:r>
     </w:p>
     <w:p>
       <w:pPr>
@@ -1703,7 +1697,6 @@
           <w:rFonts w:ascii="Arial" w:hAnsi="Arial" w:cs="Arial"/>
           <w:noProof/>
         </w:rPr>
-        <w:lastRenderedPageBreak/>
         <mc:AlternateContent>
           <mc:Choice Requires="wpi">
             <w:drawing>
@@ -3571,6 +3564,7 @@
         <w:rPr>
           <w:rFonts w:ascii="Arial" w:hAnsi="Arial" w:cs="Arial"/>
         </w:rPr>
+        <w:lastRenderedPageBreak/>
         <w:t>Comisión :</w:t>
       </w:r>
       <w:proofErr w:type="gramEnd"/>
@@ -5528,12 +5522,12 @@
   <inkml:trace contextRef="#ctx0" brushRef="#br0" timeOffset="14353">3093 3051 16196,'0'-2'3025,"0"1"-2073,-4 52-733,7-27-96,-1 39 61,10-41 91,2-5 156,2-6 163,0-5 45,1-6-1,-1-7-151,-1-6-128,-3-9-191,-5-5-107,-3-3-61,-3-1-106,-5 2-398,-1 4-778,-5 4-1922,-4 8-2851,1 5 6055,0 5 0,6 2 0,1 1 0</inkml:trace>
   <inkml:trace contextRef="#ctx0" brushRef="#br0" timeOffset="18134">1789 3036 18947,'-40'0'2805,"-1"0"-2514,9 0 108,-3 0-147,1 0-129,3 0-84,1 0-39,3 0-73,4 0-498,3 0-751,3 0-1339,2 0-1523,2 0-3231,2 0 7415,2 0 0,4 0 0,1 0 0</inkml:trace>
   <inkml:trace contextRef="#ctx0" brushRef="#br0" timeOffset="22310">1442 3096 7593,'0'-3'2140,"0"2"-1272,0 1 45,0-5-202,0 3-83,0-5 21,0 5 68,0 0-107,0 0-33,0-1 113,0 1-7,0 0 45,0 1-62,0 0 1788,0 0-2169,0 1 57,1 0-23,0 0 79,0 3-45,0 3 45,0 2-73,1 4 44,0 1 6,-1 3-5,2 1 16,-1 2 18,-1 1-85,1 1 208,-1 2-107,0 1 95,0 1-56,0 0-140,0 2 1,0-1-68,0 1 0,0-2-124,1-2 12,-1-2-71,1-2-69,0-2 0,0-3 0,-1-1 0,1-3 0,-1-1 0,1 0 0,-1-2 0,0 0 0,0 0 0,0-1 0,0 1 0,0-1 0,-1-1 0,1 0 0,0 0 0,-1-1 0,1 0 0,0 0 0,-1-1 0,1 0 0,-1-2-332,1 0-2300,-1 0-454,1-1-2269,-1-3 5355,2-1 0,-2 0 0,1 2 0</inkml:trace>
-  <inkml:trace contextRef="#ctx0" brushRef="#br0" timeOffset="-139376.74">3654 1278 19501,'2'30'2952,"-1"-3"-2207,-1-11-168,1 0-96,-1-2-83,0-1-17,0-3 6,0-2-63,1-3 12,-1-2 62,0-1 190,0-2-521,1-5-67,1-1-39,2-7-90,0-1-28,0-1-5,2-1 56,0 0 27,0 3 46,-1 1-23,0 3-6,0 2 6,0 2 45,-1 3 11,1 1 0,-1 3 50,1 3 68,-1 4 44,-1 3 40,0 2-45,0 0 11,-2-1-23,1-3-5,-2-3 11,1-2-16,-1-2 27,0-2 29,0 0-113,1-2-72,1-3-6,0-3-146,2-5-431,15-21 572,-9 16 55,13-12 34,-15 26 230,3 10-96,-6 1 51,1 9 85,-4-1-354,-1 0 0,-1 0 0,1-1 0,-1-3 0,0-2 0,0-1 0,0-4-108,0-1-883,0-2-1871,1-1-1669,0-1 4531,3-3 0,-2 2 0,0-1 0</inkml:trace>
-  <inkml:trace contextRef="#ctx0" brushRef="#br0" timeOffset="-138347.74">4063 1301 17871,'0'2'2868,"0"-1"-34,0-1-2319,8-2-106,-4-1-101,8-2-78,-6 0-96,0-1-67,0 0-28,-1-2-33,-1-1-6,0-1-11,-3-1-112,0-1-6,0-1-28,-1 1 23,0 0 89,0 2-6,0 1 12,0 2 28,0 2-39,0 2 50,0 2 0,-1 1 61,1 5 202,0 3 174,-1 8 320,0 8 167,-1 10-146,0 4-190,1-1-256,0-6-332,1-8 0,0-6 0,0-3 0,0 1 0,0-1 0,1-2 0,0-4 0,-1-2 0,0-3-265,0-2-1280,1 0-1709,0-6-3328,0 0 6582,1-6 0,-1 5 0,0 2 0</inkml:trace>
-  <inkml:trace contextRef="#ctx0" brushRef="#br0" timeOffset="-164079.74">371 3701 22010,'0'3'1328,"-1"2"-992,-3 1-84,-1 2 73,-1 2-17,0 1 11,-2 2 45,0 0-44,-1 2 16,0 0-51,-1 1 1,1 1-17,1 1-29,-1 0-38,0 2-56,0-1-23,0 2 62,-1-1-57,0 1 7,0-1-29,0 0 57,0-2-23,1 0-28,0-1 5,1-2-44,1 0-10,1 0-63,0-2 0,0 0 0,1-1 0,-1 0 0,1-1 0,0-1 0,0 0 0,0-2 0,0 0 0,1 0 0,-1 0 0,-1 0 0,0 1 0,0 0 0,0 1 0,0-1 0,0 0 0,0 1 0,0-1 0,1 0 0,-1-1 0,2-1 0,0 0 0,0-2 0,1 1 0,1-2 0,-1 0 0,2 0 0,-1-1 0,0 0 0,1 0 0,-1 0 0,0 1 0,0-1 0,1-1 0,-1 1 0,1-1 0,0 0 0,0 0 0,0-1 0,0 1 0,-1 0 0,1-1 0,0 1 0,0 0 0,0-1-259,1-1-2328,0-7 2587,4-12 0,-2 8 0,2-6 0</inkml:trace>
-  <inkml:trace contextRef="#ctx0" brushRef="#br0" timeOffset="-161880.74">388 3698 19328,'26'-3'1931,"-2"0"-1264,-13 2-185,3 0-146,1-1-39,2 0-45,0 0 0,2 0-34,1 0-50,-1 0-33,1 1 10,0 0 12,-1 0 0,-1 0-45,0 0-22,-1 1 111,0 0 18,1-1-57,-1 1-5,1 0-5,1-1-18,-1 1-84,1-1 29,-1 0 38,1 0-33,-1-1-11,0 0 22,0 1-39,0-1 45,0 0-34,0 1-67,-1 0 90,0 0-84,0 0-1,-2 0 34,-1 1-33,-1 0 56,-1 0 61,0 0-11,0 0 106,12 0-128,1 0-79,4 0 23,-6 0-34,-7 0 50,0 0-39,-1 0 45,-1 0 6,0 0-62,-2 0 33,0 0 35,-1 0-63,0 0 102,0 0-96,0 0 45,0 1 17,0-1-68,1 1 62,1-1-61,0 0 0,-1 0 55,2 0-50,-1 0 29,0 1-40,-2-1 0,1 1 0,-1 0 5,-1 0 1,0 0-1,0 0 1,0-1 0,1 1 33,0 0-34,1-1-3357,5 2 3402,-4-1 0,4 0-44,-7 0 33,1 0-28,0 0-5,-1-1 0,0 1 3397,0-1-3398,0 0 29,0 1-28,0-1 44,0 1-16,0 0-29,1-1 46,0 1-51,0 0 5,0-1 34,1 1-33,-1-1 22,1 0 6,0 1-1,-1 0 19,0 0-52,-1 0 0,-1-1 0,-1 1 0,0 0 0,0-1 0,-1 1 0,1-1 0,1 1 0,0-1 0,0 1 0,0-1 0,-1 1 0,1 0 0,-2 0 0,1-1 0,-1 1 0,0-1 0,0 1 0,0-1 0,0 0 0,1 1 0,0-1 0,1 0 0,-1 0 0,0 0 0,0 1 0,0-1 0,1 1 0,-1-1 0,-1 1 0,2 0 0,-2-1 0,2 1 0,-1-1 0,0 1 0,-1-1 0,0 0 0,0 1 0,1-1 0,-1 0 0,0 0 0,0 1 0,0-1 0,1 0 0,2 0 0,-1 0 0,0 0 0,0 0 0,-1 0 0,-1 0 0,-1 0 0,-1 0 0,0 0 0,-1 0 0,-1 0 0,0 0 0,1 0 0,-1 0 0,1 0 0,-1 0 0,2 0 0,-1 0 0,1 0 0,-2 0 0,1 0 0,-1 0 0,-1 0 0,0 0 0,0 0 0,-1 0-5333,-1 0-56,-2 0 5389,0-1 0,-1 1 0,1-1 0</inkml:trace>
-  <inkml:trace contextRef="#ctx0" brushRef="#br0" timeOffset="-160576.74">2342 3760 19221,'-5'0'2442,"1"1"-1719,2 2-96,0 0-73,-1 1-44,0 1-40,-1 0-16,0 2-45,-1 0-61,0 1-24,0 2 63,-2-1-102,1 2-16,-2 1-22,1 0 10,-1 0-61,0 1-5,-1 0-46,1 0-10,-1 1 83,1-1-61,0 1-55,0 0-102,0 0 0,0 0 0,1 0 0,-1-1 0,0 0 0,0 0 0,-1-1 0,1 0 0,0 0 0,1 0 0,-1 0 0,2 0 0,-2 4 0,2-4 0,-2 3 0,4-6 0,-1 0 0,1 0 0,-1-1 0,0 1 0,1-1 0,-1 1 0,1-1 0,0-1 0,0 1 0,1-1 0,-2 2 0,1-2 0,-1 1 0,2-2 0,0-1 0,0 0 0,0 1 0,0 0 0,0-1 0,0 0 0,1-1 0,-1 1 0,1-1 0,-1 1 0,1-1 0,-1 2 0,1-2 0,-2 1 0,2-1-309,-1 0-1209,2-3-1294,-1 0-2016,1-2 4828,-1-5 0,1 4 0,0-4 0</inkml:trace>
-  <inkml:trace contextRef="#ctx0" brushRef="#br0" timeOffset="-158887.74">10 4361 17781,'23'3'3434,"-1"-1"-2465,-6-1-112,3 1-247,2-1-212,3 0 78,3 0-90,3-1-50,6 0-33,2 0-51,1 0-16,-2 0-68,-3 0 0,-4 0 72,0 1-38,-1 0 67,1 1-40,0 0-111,1 0 72,1-1-3514,-1 1 3419,1-1 45,0 0-28,-1 0-2297,-3-1 2320,-2 0-34,-4 1 39,5-1 2190,-5 0-2274,7 0-2314,-5 1 2304,0-1 2223,0 0-2269,-1 0 0,0 0 0,-1 0 0,-1 0 0,0 0 0,0 0 0,-1 0 3392,-1 0-3392,0 0 0,0 0 0,-1 0 0,0 0 0,-1 0 0,-1 0 0,-1 0 0,0 0 0,5 0 0,-4 0 0,12 1 0,-9 0 0,5 0 0,-5 0 0,1-1 0,1 0 0,0 0 0,0 0 0,-1 0 0,0 0 0,-1 0 0,-1 0 0,-1 0 0,-1 0 0,-1 0 0,0 0 0,-1 0 0,-1-1 0,0 1 0,-1 0 0,-1 0 0,0-1 0,0 1 0,-1-1 0,1 1 0,0-1 0,0 0 0,0 0 0,1 0 0,0 0 0,1 0 0,-1 1 0,1-1 0,-1 0 0,0 1 0,0-1 0,0 0 0,0 0 0,-2 0 0,0 0 0,-1 0 0,-1-1 0,0 1 0,-2 0 0,-1 0 0,-1-1 0,-1 2 0,0-1 0,-1 0 0,-1 1-97,0-1-1241,0 0-1558,-1-1-1831,0 0 4727,0-2 0,0 3 0,0-1 0</inkml:trace>
+  <inkml:trace contextRef="#ctx0" brushRef="#br0" timeOffset="-139376.75">3654 1278 19501,'2'30'2952,"-1"-3"-2207,-1-11-168,1 0-96,-1-2-83,0-1-17,0-3 6,0-2-63,1-3 12,-1-2 62,0-1 190,0-2-521,1-5-67,1-1-39,2-7-90,0-1-28,0-1-5,2-1 56,0 0 27,0 3 46,-1 1-23,0 3-6,0 2 6,0 2 45,-1 3 11,1 1 0,-1 3 50,1 3 68,-1 4 44,-1 3 40,0 2-45,0 0 11,-2-1-23,1-3-5,-2-3 11,1-2-16,-1-2 27,0-2 29,0 0-113,1-2-72,1-3-6,0-3-146,2-5-431,15-21 572,-9 16 55,13-12 34,-15 26 230,3 10-96,-6 1 51,1 9 85,-4-1-354,-1 0 0,-1 0 0,1-1 0,-1-3 0,0-2 0,0-1 0,0-4-108,0-1-883,0-2-1871,1-1-1669,0-1 4531,3-3 0,-2 2 0,0-1 0</inkml:trace>
+  <inkml:trace contextRef="#ctx0" brushRef="#br0" timeOffset="-138347.75">4063 1301 17871,'0'2'2868,"0"-1"-34,0-1-2319,8-2-106,-4-1-101,8-2-78,-6 0-96,0-1-67,0 0-28,-1-2-33,-1-1-6,0-1-11,-3-1-112,0-1-6,0-1-28,-1 1 23,0 0 89,0 2-6,0 1 12,0 2 28,0 2-39,0 2 50,0 2 0,-1 1 61,1 5 202,0 3 174,-1 8 320,0 8 167,-1 10-146,0 4-190,1-1-256,0-6-332,1-8 0,0-6 0,0-3 0,0 1 0,0-1 0,1-2 0,0-4 0,-1-2 0,0-3-265,0-2-1280,1 0-1709,0-6-3328,0 0 6582,1-6 0,-1 5 0,0 2 0</inkml:trace>
+  <inkml:trace contextRef="#ctx0" brushRef="#br0" timeOffset="-164079.75">371 3701 22010,'0'3'1328,"-1"2"-992,-3 1-84,-1 2 73,-1 2-17,0 1 11,-2 2 45,0 0-44,-1 2 16,0 0-51,-1 1 1,1 1-17,1 1-29,-1 0-38,0 2-56,0-1-23,0 2 62,-1-1-57,0 1 7,0-1-29,0 0 57,0-2-23,1 0-28,0-1 5,1-2-44,1 0-10,1 0-63,0-2 0,0 0 0,1-1 0,-1 0 0,1-1 0,0-1 0,0 0 0,0-2 0,0 0 0,1 0 0,-1 0 0,-1 0 0,0 1 0,0 0 0,0 1 0,0-1 0,0 0 0,0 1 0,0-1 0,1 0 0,-1-1 0,2-1 0,0 0 0,0-2 0,1 1 0,1-2 0,-1 0 0,2 0 0,-1-1 0,0 0 0,1 0 0,-1 0 0,0 1 0,0-1 0,1-1 0,-1 1 0,1-1 0,0 0 0,0 0 0,0-1 0,0 1 0,-1 0 0,1-1 0,0 1 0,0 0 0,0-1-259,1-1-2328,0-7 2587,4-12 0,-2 8 0,2-6 0</inkml:trace>
+  <inkml:trace contextRef="#ctx0" brushRef="#br0" timeOffset="-161880.75">388 3698 19328,'26'-3'1931,"-2"0"-1264,-13 2-185,3 0-146,1-1-39,2 0-45,0 0 0,2 0-34,1 0-50,-1 0-33,1 1 10,0 0 12,-1 0 0,-1 0-45,0 0-22,-1 1 111,0 0 18,1-1-57,-1 1-5,1 0-5,1-1-18,-1 1-84,1-1 29,-1 0 38,1 0-33,-1-1-11,0 0 22,0 1-39,0-1 45,0 0-34,0 1-67,-1 0 90,0 0-84,0 0-1,-2 0 34,-1 1-33,-1 0 56,-1 0 61,0 0-11,0 0 106,12 0-128,1 0-79,4 0 23,-6 0-34,-7 0 50,0 0-39,-1 0 45,-1 0 6,0 0-62,-2 0 33,0 0 35,-1 0-63,0 0 102,0 0-96,0 0 45,0 1 17,0-1-68,1 1 62,1-1-61,0 0 0,-1 0 55,2 0-50,-1 0 29,0 1-40,-2-1 0,1 1 0,-1 0 5,-1 0 1,0 0-1,0 0 1,0-1 0,1 1 33,0 0-34,1-1-3357,5 2 3402,-4-1 0,4 0-44,-7 0 33,1 0-28,0 0-5,-1-1 0,0 1 3397,0-1-3398,0 0 29,0 1-28,0-1 44,0 1-16,0 0-29,1-1 46,0 1-51,0 0 5,0-1 34,1 1-33,-1-1 22,1 0 6,0 1-1,-1 0 19,0 0-52,-1 0 0,-1-1 0,-1 1 0,0 0 0,0-1 0,-1 1 0,1-1 0,1 1 0,0-1 0,0 1 0,0-1 0,-1 1 0,1 0 0,-2 0 0,1-1 0,-1 1 0,0-1 0,0 1 0,0-1 0,0 0 0,1 1 0,0-1 0,1 0 0,-1 0 0,0 0 0,0 1 0,0-1 0,1 1 0,-1-1 0,-1 1 0,2 0 0,-2-1 0,2 1 0,-1-1 0,0 1 0,-1-1 0,0 0 0,0 1 0,1-1 0,-1 0 0,0 0 0,0 1 0,0-1 0,1 0 0,2 0 0,-1 0 0,0 0 0,0 0 0,-1 0 0,-1 0 0,-1 0 0,-1 0 0,0 0 0,-1 0 0,-1 0 0,0 0 0,1 0 0,-1 0 0,1 0 0,-1 0 0,2 0 0,-1 0 0,1 0 0,-2 0 0,1 0 0,-1 0 0,-1 0 0,0 0 0,0 0 0,-1 0-5333,-1 0-56,-2 0 5389,0-1 0,-1 1 0,1-1 0</inkml:trace>
+  <inkml:trace contextRef="#ctx0" brushRef="#br0" timeOffset="-160576.75">2342 3760 19221,'-5'0'2442,"1"1"-1719,2 2-96,0 0-73,-1 1-44,0 1-40,-1 0-16,0 2-45,-1 0-61,0 1-24,0 2 63,-2-1-102,1 2-16,-2 1-22,1 0 10,-1 0-61,0 1-5,-1 0-46,1 0-10,-1 1 83,1-1-61,0 1-55,0 0-102,0 0 0,0 0 0,1 0 0,-1-1 0,0 0 0,0 0 0,-1-1 0,1 0 0,0 0 0,1 0 0,-1 0 0,2 0 0,-2 4 0,2-4 0,-2 3 0,4-6 0,-1 0 0,1 0 0,-1-1 0,0 1 0,1-1 0,-1 1 0,1-1 0,0-1 0,0 1 0,1-1 0,-2 2 0,1-2 0,-1 1 0,2-2 0,0-1 0,0 0 0,0 1 0,0 0 0,0-1 0,0 0 0,1-1 0,-1 1 0,1-1 0,-1 1 0,1-1 0,-1 2 0,1-2 0,-2 1 0,2-1-309,-1 0-1209,2-3-1294,-1 0-2016,1-2 4828,-1-5 0,1 4 0,0-4 0</inkml:trace>
+  <inkml:trace contextRef="#ctx0" brushRef="#br0" timeOffset="-158887.75">10 4361 17781,'23'3'3434,"-1"-1"-2465,-6-1-112,3 1-247,2-1-212,3 0 78,3 0-90,3-1-50,6 0-33,2 0-51,1 0-16,-2 0-68,-3 0 0,-4 0 72,0 1-38,-1 0 67,1 1-40,0 0-111,1 0 72,1-1-3514,-1 1 3419,1-1 45,0 0-28,-1 0-2297,-3-1 2320,-2 0-34,-4 1 39,5-1 2190,-5 0-2274,7 0-2314,-5 1 2304,0-1 2223,0 0-2269,-1 0 0,0 0 0,-1 0 0,-1 0 0,0 0 0,0 0 0,-1 0 3392,-1 0-3392,0 0 0,0 0 0,-1 0 0,0 0 0,-1 0 0,-1 0 0,-1 0 0,0 0 0,5 0 0,-4 0 0,12 1 0,-9 0 0,5 0 0,-5 0 0,1-1 0,1 0 0,0 0 0,0 0 0,-1 0 0,0 0 0,-1 0 0,-1 0 0,-1 0 0,-1 0 0,-1 0 0,0 0 0,-1 0 0,-1-1 0,0 1 0,-1 0 0,-1 0 0,0-1 0,0 1 0,-1-1 0,1 1 0,0-1 0,0 0 0,0 0 0,1 0 0,0 0 0,1 0 0,-1 1 0,1-1 0,-1 0 0,0 1 0,0-1 0,0 0 0,0 0 0,-2 0 0,0 0 0,-1 0 0,-1-1 0,0 1 0,-2 0 0,-1 0 0,-1-1 0,-1 2 0,0-1 0,-1 0 0,-1 1-97,0-1-1241,0 0-1558,-1-1-1831,0 0 4727,0-2 0,0 3 0,0-1 0</inkml:trace>
   <inkml:trace contextRef="#ctx0" brushRef="#br0" timeOffset="12355.27">373 3870 15732,'-3'7'5415,"3"15"-4361,2 1-192,2 10 141,2-6-253,1 1-94,-1-2-6,0 0-124,-1-3-173,0-1-56,-1-2-62,-1-4-78,-1-2 55,-1-3-27,0-3 0,-1-3 22,0-3-15,0 0-192,0-2 0,0-3 0,0-3 0,0-3 0,0-4 0,0-1 0,1-7 0,4-2 0,0 0 0,5 3 0,0 8 0,2 0 0,0 2 0,1 2 0,0 3 0,0 2 0,0 5 0,0 4 0,-2 5 0,-2 4 0,-2 4 0,-2 1 0,-2 1 0,-1-1 0,-3 0 0,-3-2 0,-3-1 0,-4-1 0,-3-2 0,-3-2 0,-1-2 0,0-2 0,1-2 0,2-2 0,3-3 0,2 0 0,4-3 0,1-1-225,3-3-1696,1-2-1994,3-2-4678,1 0 8593,3-1 0,-2 5 0,-1 2 0</inkml:trace>
   <inkml:trace contextRef="#ctx0" brushRef="#br0" timeOffset="12983.27">628 3889 21276,'10'40'3803,"-2"-2"-2777,-2-7-169,-2-3-230,0-3-112,0-3-173,0-1-117,-1-1-225,0 0 0,0-4 0,0-2 0,-2-4 0,1-2 0,-1-2-13,-1-3-451,1-1-668,-1-1-1612,1-5-1922,0-1 4666,1-5 0,-1 4 0,1 0 0</inkml:trace>
   <inkml:trace contextRef="#ctx0" brushRef="#br0" timeOffset="13359.27">732 3913 20324,'3'35'3165,"0"-1"-2403,-1-7-5896,1-1 5498,1 1 1387,0-3-1471,1-2 837,0-2 76,8 3-757,-6-13 253,8-2 3035,-9-15-3724,1-6 0,-3-4 0,-1-2 0,-1-1 0,-1-2 0,-3 1 0,-2 1-304,-2 2-267,-2 3-695,-1 1-834,0 3-2353,1 2 4453,0-1 0,4 5 0,1 0 0</inkml:trace>
@@ -5544,16 +5538,16 @@
   <inkml:trace contextRef="#ctx0" brushRef="#br0" timeOffset="23183.27">4485 3105 24245,'0'4'1406,"-1"0"-941,1 0 392,0 6 442,2 17-1086,-1-10-27,2 13-186,-1-17 0,0 0 0,0 1 0,0-1 0,0 0 0,-1-1 0,1 1 0,-1-1 0,0 0 0,1 0 0,-1 0 0,0 0 0,1-1 0,-1 1 0,0-2 0,0 1 0,0-2 0,1 1 0,-2-2 0,1 1 0,-1-1 0,1-1 0,-1 1 0,1-1 0,-1 0 0,0-1 0,1 1 0,-1-2 0,0 1 0,0-1 0,0-1 0,1 0 0,-1 4 0,0-3 0,0 4 0,0-3 0,0 0 0,0 0 0,0 0 0,0 0 0,0 0 0,0-1 0,0 0 0,0-2 0,0 1 0,0-2 0,0 1 0,0-1 0,0 1 0,0 0 0,0 1 0,0 0 0,0 0 0,0 0 0,0-1 0,0 0 0,-1-1 0,1-1 0,0 0 0,0 0 0,-1-1 0,0 1 0,0 0 0,0 1 0,0-1 0,0 1 0,0-1 0,1 0 0,-1 0 0,1-1 0,0 1 0,0-1 0,0 1 0,0 0 0,0-1 0,0 1 0,0 0 0,0 1 0,0-1 0,0 1 0,0 0 0,0 1 0,0-1 0,0 0 0,0 0 0,0-1 0,0 0 0,0 0 0,0 0 0,0-1 0,0 1 0,0 0 0,0 0 0,0 0 0,0 0 0,0-1 0,0 2 0,0-2 0,0 1 0,0 0 0,0 0 0,0-1 0,0 1 0,0 0 0,0 0 0,0-1 0,0 1-1457,0 0-3332,0-5-5042,0 1 9118,-1-5 1,1 4-1,-1 1 1</inkml:trace>
   <inkml:trace contextRef="#ctx0" brushRef="#br0" timeOffset="29718.27">3634 3754 19260,'-11'8'1815,"0"1"-1104,2 2-89,-3 3-79,-3 3 85,-1 2 128,-3 2 5,-1 1-55,-1 2-34,-1 1-67,1 0-157,1 0-73,1-1-61,2-1-73,2-2-27,2-1-214,2-3 0,1-1 0,1-2 0,1 0 0,0-2 0,0-1 0,0 0 0,0-1 0,0-1 0,1 0 0,0-1 0,-1 0 0,1 0 0,-1 1 0,0 0 0,1-1 0,0 0 0,2-1 0,0-2 0,1 1 0,2-3 0,0 0 0,1-2-3704,1-1-6070,7-8 9774,0 1 0,1-3 0,-3 5 0</inkml:trace>
   <inkml:trace contextRef="#ctx0" brushRef="#br0" timeOffset="31164.27">5934 3782 16112,'2'0'1938,"-1"0"140,-1 0 68,-13 12-365,1 0-852,-9 8-38,3-2-202,4-2-79,-1 1-55,-1 2 387,-12 14-942,4-3 0,-27 33 0,18-20 0,-13 15 0,18-24 0,5-5 0,5-8 0,3-3 0,2-1 0,0-1 0,-1 2 0,0-1 0,1 1 0,2-4 0,1 0 0,2-3 0,1-1 0,2-2 0,0 0 0,2-3 0,0-2 0,2-2 0,1-1-125,0-2-3414,0-6-3681,0-2 7220,-1-5 0,1 8 0,-1 0 0</inkml:trace>
-  <inkml:trace contextRef="#ctx0" brushRef="#br0" timeOffset="32875.26">3675 3935 18106,'-2'0'2487,"1"0"-1860,1 0 292,0 15-39,1-3-152,2 13 117,0-5-55,1 2 45,0 2-174,-1-1-113,0-1-77,-1-1-146,0-2-57,-1-3-87,0-3-181,0-3 0,-1-2 0,0-3 0,0-3 0,0-1 0,0 0 0,0-5 0,0 0 0,0-4 0,1-1 0,1 0 0,1 0 0,1 0 0,2 2 0,1 1 0,3 1 0,0 2 0,2 2 0,-1 1 0,1 3 0,-1 2 0,-2 4 0,-2 1 0,-2 2 0,-2 1 0,-3 1 0,-4 1 0,-2-1 0,-6-1 0,-2 0 0,-2-2 0,-1-2 0,0-1 0,1-3 0,1-3 0,3 0 0,3-3 0,0-4-830,5 0-1125,0-4-1204,6 1-1361,3-1-5311,3 1 9744,3 1 1,-5 3-1,-1 1 1</inkml:trace>
-  <inkml:trace contextRef="#ctx0" brushRef="#br0" timeOffset="33469.26">3928 3999 21713,'2'32'3456,"0"-2"-2274,0-8-191,1 2-235,-2 0-183,1 0-573,-1 0 0,-1-2 0,1-2 0,-1-2 0,0-3 0,1-2 0,-1-3 0,0-3 0,1-2-147,-1-2-592,1-2-857,0-1-505,1-1-1383,1-5-2223,1-2 5707,2-4 0,-3 5 0,-1 2 0</inkml:trace>
-  <inkml:trace contextRef="#ctx0" brushRef="#br0" timeOffset="33886.26">4002 3991 21411,'1'28'2330,"-1"1"-1736,2-2-202,1 2-79,1-3 80,1 1-63,1-5-44,1-1-1,-1-3 35,1-4 105,-2-5 130,1-3-74,-2-3-145,1-4-185,1-4-82,-1-6-3461,1-5 3392,-1-4 0,-1-14 0,-1 7-231,-7-15-122,0 21-252,-4-2-974,0 12 2427,-3 1 0,6 5 0,-2 1 0</inkml:trace>
-  <inkml:trace contextRef="#ctx0" brushRef="#br0" timeOffset="34251.26">4153 3985 21595,'-15'34'2208,"3"-1"-1766,11-8 28,0 1-61,4 0 40,1-2-46,3-3-61,1-3 111,1-3 46,-1-5-29,0-5 461,10-18-4323,-9 1 3392,7-17 0,-11 6 0,-2-1 0,-1 0 0,-2 2 0,-2 1 0,-1 2 0,-3 4 2814,-1 2-4477,0 2-1401,-1 5-2342,1 2 5406,1 2 0,3 2 0,1 0 0</inkml:trace>
-  <inkml:trace contextRef="#ctx0" brushRef="#br0" timeOffset="34647.26">4377 4072 21534,'0'2'3786,"-1"0"-2643,1-2-493,16 0-241,-7 0-163,14 0-145,-11 0-101,0-1-163,-1 0-699,-2 1-1183,-2-1-2127,-2 1-3143,-3 0 7315,-1 1 0,-1-1 0,0 2 0</inkml:trace>
-  <inkml:trace contextRef="#ctx0" brushRef="#br0" timeOffset="34835.26">4399 4170 28671,'25'2'-97,"-4"-1"-535,-11-3-1300,-1 0-2130,-1-1-4955,-1 2 9017,-1 0 0,-3 0 0,-2 1 0</inkml:trace>
-  <inkml:trace contextRef="#ctx0" brushRef="#br0" timeOffset="36115.26">4733 4006 25836,'20'25'2835,"7"6"-2835,-11-14 0,6 6 0,-9-10 0,-1-1 0,-2-3 0,-2-2 0,-2-3 0,-2-1-1306,-2-1-1668,-1-1-1098,1-3-2700,-1-1 6772,2-2 0,-2 1 0,0 1 0</inkml:trace>
-  <inkml:trace contextRef="#ctx0" brushRef="#br0" timeOffset="36336.26">4899 4028 26794,'-33'21'1877,"2"1"-1877,11-3 0,0 2 0,1 0 0,3-1 0,2-3-561,2-2-2122,2-2-2140,2-3 4823,2-3 0,2-3 0,2-2 0</inkml:trace>
-  <inkml:trace contextRef="#ctx0" brushRef="#br0" timeOffset="37668.26">3237 4300 14426,'-2'0'3092,"1"0"392,1 0-2543,-7 6-117,2-2-152,-7 6-180,3-3-55,-1 2-11,-1 1 55,-1 0-71,1 0-29,-4 3-359,4-3-22,-1-1-392,6-4-561,3-3-99,1-1-4158,1 0-502,5-3 5712,0 0 0,0 1 0,-1-1 0</inkml:trace>
-  <inkml:trace contextRef="#ctx0" brushRef="#br0" timeOffset="39465.26">3119 4467 15580,'-1'2'2515,"0"0"-806,1-2-511,14-3-672,-6 1 17,14-2 13,-8 1-36,3 0-111,2 0-95,2 0-107,2 0-39,1 1 39,1-1 23,1 0-57,-1 0-27,0 0-23,0 1 45,-1-2 230,10 0-146,-7 0 23,9-2-46,-6 2 46,2 0-29,0-1-173,-3 2-45,-4 0-28,-1 1 0,0-1 0,0 1 0,0-1 6,-1 1-6,-2-1 5,0 1-5,-1-1 84,0 0 84,1 0-39,1 0-62,1-1-28,1 1-33,0-1 0,-1 1 78,-1 1-84,-1 0 11,-2 1 22,-1-1-33,-1 1 6,0 0-6,-1 0-11,1 0 11,0 0 61,1 0 214,10 0-197,-6 0 29,14 0-107,-15 1 11,5 0-11,-9 0 33,0 0-27,-1 0 0,-1 0 27,0 0-27,0 0 39,1 0 55,0 0-27,1 0-6,2 0 2,0 0-69,1 0 0,-1 0 0,1 0 0,-2 0 0,-1 0 0,0 0 0,-2 0 0,-1 0 0,0-1 0,0 1 0,1 0 0,-1 0 0,1-1 0,0 1 0,1 0 0,0 0 0,-1 0 0,1 0 0,-1 0 0,0 0 0,-2 0 0,0 0 0,-1 0 0,-1 0 0,0 0 0,0 0 0,0 0 0,0 0 0,1 0 0,19 1 0,-14 0 0,13 0 0,-19-1 0,1 0 0,-2 0 0,1 0 0,-1 0 0,0 1 0,1-1 0,0 0 0,0 0 0,1 1 0,-1-1 0,1 1 0,-1-1 0,0 0 0,-1 0 0,-1 0 0,-1 0 0,-1 0 0,0 0 0,-1 0 0,0 0 0,2 0 0,1 0 0,0 0 0,2 0 0,0 0 0,1 0 0,0 1 0,-1-1 0,-1 1 0,0-1 0,-1 1 0,-1-1 0,0 0 0,-1 1 0,1 0 0,0-1 0,0 0 0,1 0 0,0 1 0,1-1 0,1 0 0,-1 0 0,-1 0 0,-1 1 0,-1-1 0,-1 0 0,-1 0 0,0 1 0,-1-1 0,0 0 0,1 0 0,0 1 0,0-1 0,0 1 0,0-1 0,0 0 0,-1 0 0,-1 0 0,-1 0 0,0 0 0,-1 0-2835,-1 0-1030,0-2-4699,-2 0 8564,0-3 0,0 2 0,1 0 0</inkml:trace>
+  <inkml:trace contextRef="#ctx0" brushRef="#br0" timeOffset="32875.25">3675 3935 18106,'-2'0'2487,"1"0"-1860,1 0 292,0 15-39,1-3-152,2 13 117,0-5-55,1 2 45,0 2-174,-1-1-113,0-1-77,-1-1-146,0-2-57,-1-3-87,0-3-181,0-3 0,-1-2 0,0-3 0,0-3 0,0-1 0,0 0 0,0-5 0,0 0 0,0-4 0,1-1 0,1 0 0,1 0 0,1 0 0,2 2 0,1 1 0,3 1 0,0 2 0,2 2 0,-1 1 0,1 3 0,-1 2 0,-2 4 0,-2 1 0,-2 2 0,-2 1 0,-3 1 0,-4 1 0,-2-1 0,-6-1 0,-2 0 0,-2-2 0,-1-2 0,0-1 0,1-3 0,1-3 0,3 0 0,3-3 0,0-4-830,5 0-1125,0-4-1204,6 1-1361,3-1-5311,3 1 9744,3 1 1,-5 3-1,-1 1 1</inkml:trace>
+  <inkml:trace contextRef="#ctx0" brushRef="#br0" timeOffset="33469.25">3928 3999 21713,'2'32'3456,"0"-2"-2274,0-8-191,1 2-235,-2 0-183,1 0-573,-1 0 0,-1-2 0,1-2 0,-1-2 0,0-3 0,1-2 0,-1-3 0,0-3 0,1-2-147,-1-2-592,1-2-857,0-1-505,1-1-1383,1-5-2223,1-2 5707,2-4 0,-3 5 0,-1 2 0</inkml:trace>
+  <inkml:trace contextRef="#ctx0" brushRef="#br0" timeOffset="33886.25">4002 3991 21411,'1'28'2330,"-1"1"-1736,2-2-202,1 2-79,1-3 80,1 1-63,1-5-44,1-1-1,-1-3 35,1-4 105,-2-5 130,1-3-74,-2-3-145,1-4-185,1-4-82,-1-6-3461,1-5 3392,-1-4 0,-1-14 0,-1 7-231,-7-15-122,0 21-252,-4-2-974,0 12 2427,-3 1 0,6 5 0,-2 1 0</inkml:trace>
+  <inkml:trace contextRef="#ctx0" brushRef="#br0" timeOffset="34251.25">4153 3985 21595,'-15'34'2208,"3"-1"-1766,11-8 28,0 1-61,4 0 40,1-2-46,3-3-61,1-3 111,1-3 46,-1-5-29,0-5 461,10-18-4323,-9 1 3392,7-17 0,-11 6 0,-2-1 0,-1 0 0,-2 2 0,-2 1 0,-1 2 0,-3 4 2814,-1 2-4477,0 2-1401,-1 5-2342,1 2 5406,1 2 0,3 2 0,1 0 0</inkml:trace>
+  <inkml:trace contextRef="#ctx0" brushRef="#br0" timeOffset="34647.25">4377 4072 21534,'0'2'3786,"-1"0"-2643,1-2-493,16 0-241,-7 0-163,14 0-145,-11 0-101,0-1-163,-1 0-699,-2 1-1183,-2-1-2127,-2 1-3143,-3 0 7315,-1 1 0,-1-1 0,0 2 0</inkml:trace>
+  <inkml:trace contextRef="#ctx0" brushRef="#br0" timeOffset="34835.25">4399 4170 28671,'25'2'-97,"-4"-1"-535,-11-3-1300,-1 0-2130,-1-1-4955,-1 2 9017,-1 0 0,-3 0 0,-2 1 0</inkml:trace>
+  <inkml:trace contextRef="#ctx0" brushRef="#br0" timeOffset="36115.25">4733 4006 25836,'20'25'2835,"7"6"-2835,-11-14 0,6 6 0,-9-10 0,-1-1 0,-2-3 0,-2-2 0,-2-3 0,-2-1-1306,-2-1-1668,-1-1-1098,1-3-2700,-1-1 6772,2-2 0,-2 1 0,0 1 0</inkml:trace>
+  <inkml:trace contextRef="#ctx0" brushRef="#br0" timeOffset="36336.25">4899 4028 26794,'-33'21'1877,"2"1"-1877,11-3 0,0 2 0,1 0 0,3-1 0,2-3-561,2-2-2122,2-2-2140,2-3 4823,2-3 0,2-3 0,2-2 0</inkml:trace>
+  <inkml:trace contextRef="#ctx0" brushRef="#br0" timeOffset="37668.25">3237 4300 14426,'-2'0'3092,"1"0"392,1 0-2543,-7 6-117,2-2-152,-7 6-180,3-3-55,-1 2-11,-1 1 55,-1 0-71,1 0-29,-4 3-359,4-3-22,-1-1-392,6-4-561,3-3-99,1-1-4158,1 0-502,5-3 5712,0 0 0,0 1 0,-1-1 0</inkml:trace>
+  <inkml:trace contextRef="#ctx0" brushRef="#br0" timeOffset="39465.25">3119 4467 15580,'-1'2'2515,"0"0"-806,1-2-511,14-3-672,-6 1 17,14-2 13,-8 1-36,3 0-111,2 0-95,2 0-107,2 0-39,1 1 39,1-1 23,1 0-57,-1 0-27,0 0-23,0 1 45,-1-2 230,10 0-146,-7 0 23,9-2-46,-6 2 46,2 0-29,0-1-173,-3 2-45,-4 0-28,-1 1 0,0-1 0,0 1 0,0-1 6,-1 1-6,-2-1 5,0 1-5,-1-1 84,0 0 84,1 0-39,1 0-62,1-1-28,1 1-33,0-1 0,-1 1 78,-1 1-84,-1 0 11,-2 1 22,-1-1-33,-1 1 6,0 0-6,-1 0-11,1 0 11,0 0 61,1 0 214,10 0-197,-6 0 29,14 0-107,-15 1 11,5 0-11,-9 0 33,0 0-27,-1 0 0,-1 0 27,0 0-27,0 0 39,1 0 55,0 0-27,1 0-6,2 0 2,0 0-69,1 0 0,-1 0 0,1 0 0,-2 0 0,-1 0 0,0 0 0,-2 0 0,-1 0 0,0-1 0,0 1 0,1 0 0,-1 0 0,1-1 0,0 1 0,1 0 0,0 0 0,-1 0 0,1 0 0,-1 0 0,0 0 0,-2 0 0,0 0 0,-1 0 0,-1 0 0,0 0 0,0 0 0,0 0 0,0 0 0,1 0 0,19 1 0,-14 0 0,13 0 0,-19-1 0,1 0 0,-2 0 0,1 0 0,-1 0 0,0 1 0,1-1 0,0 0 0,0 0 0,1 1 0,-1-1 0,1 1 0,-1-1 0,0 0 0,-1 0 0,-1 0 0,-1 0 0,-1 0 0,0 0 0,-1 0 0,0 0 0,2 0 0,1 0 0,0 0 0,2 0 0,0 0 0,1 0 0,0 1 0,-1-1 0,-1 1 0,0-1 0,-1 1 0,-1-1 0,0 0 0,-1 1 0,1 0 0,0-1 0,0 0 0,1 0 0,0 1 0,1-1 0,1 0 0,-1 0 0,-1 0 0,-1 1 0,-1-1 0,-1 0 0,-1 0 0,0 1 0,-1-1 0,0 0 0,1 0 0,0 1 0,0-1 0,0 1 0,0-1 0,0 0 0,-1 0 0,-1 0 0,-1 0 0,0 0 0,-1 0-2835,-1 0-1030,0-2-4699,-2 0 8564,0-3 0,0 2 0,1 0 0</inkml:trace>
   <inkml:trace contextRef="#ctx0" brushRef="#br0" timeOffset="54169.27">1406 5065 14365,'2'-1'3573,"0"0"2885,-2 1-6127,0 0 21,2 0-32,0 0-79,2 1-28,2 0 11,2 1 39,1-1-39,1 0-62,2 0-61,0 0 73,1 0-90,0 0 0,0 0 17,0 0-17,-1 1 44,2-2-4,-1 2-46,1-2 28,0 1-27,2-1 5,0 0 22,2 0-22,0 0 45,1 0-23,1-1-44,-1 0 5,-1 0-33,0 1-1,-1-1 23,-1 0-50,-1 1 29,0-1-35,1 1 0,-1 0 0,1-1 0,1 1 0,0-1 0,1 1 0,0-2 0,1 2 0,-1-2 0,-1 1 0,0-1 0,-1 1 0,-1 0 0,-1 0 0,0 0 0,-1 0 0,1 0 0,1 0 0,0 1 0,1-1 0,1 0 0,0 1 0,0-1 0,-1 1 0,0-1 0,-1 1 0,-1 0 0,0-1 0,-2 1 0,-1 0 0,0 0 0,-1 0 0,0 0 0,1 0 0,0 0 0,2 0 0,0 0 0,1 0 0,0 0 0,1 0 0,-1 0 0,-1 0 0,-1 0 0,-1 0 0,-2 0 0,-3 0 0,-1 0 0,-2 0 0,-1 0 0,-1 0 0,-1 0-410,1 0-1623,-1-1-2028,1-1-5770,-1-1 9440,-1-1 1,1 1 0,0 2-1</inkml:trace>
   <inkml:trace contextRef="#ctx0" brushRef="#br0" timeOffset="56801.27">4509 4371 14661,'0'-2'3271,"0"0"-1237,0 2-1289,-1-3-146,0 2 34,0-2-145,1 2 105,0 1 96,0 3-23,0 1 18,1 4 72,1 4-73,0 1 477,-1 13-690,1-5-100,-1 11-201,-1-3-169,1 2 0,0 1 0,0-3 0,0-4 0,1-1 0,-1-1 0,1 0 0,0 1 0,0-1 0,0-2 0,0-2 0,-1-1 0,1-1 0,0-3 0,-1-1 0,1-1 0,-1-2 0,1-1 0,-1-1 0,0 0 0,1-2 0,-1 0 0,0-1 0,1 0 0,-1 0 0,1-1 0,-1 0 0,1 0 0,-1 0 0,1 0 0,-1 0 0,0-1 0,1 1 0,-2-2 0,1 0 0,-1-1 0,0 0 0,-1-1 0,0 0 0,-1 0 0,-1 0 0,0 0 0,-2 0 0,-1 0 0,-2-1 0,-2 1 0,-2-1 0,-2 0 0,-2 0 0,-2 0 0,-1 1 0,-1-1 0,-1 1 0,0-1 0,-1 1 0,1-1 0,-2 1 0,-1-1 0,-5 1 0,-5 0 0,-3-1 0,-1 1 0,0 0 0,5 0 0,1 0 0,2 0 0,1 0 0,-1 0 0,1 0 0,1 0 0,3 0 0,3 0 0,3 0 0,0 0 0,-1 0 0,-4 1 0,-2-1 0,-1 1 0,1 0 0,0 0 0,0 0 0,1 0 0,-1 0 0,0 0 0,-1 0 0,1 0 0,-1 0 0,1 0 0,0-1 0,-1 0 0,1 0 0,0 0 0,-1 0 0,1 0 0,-2 0 0,1 0 0,-1 0 0,1 0 0,1 0 0,0 0 0,2 1 0,2-1 0,1 1 0,2 0 0,1 1 0,1-2 0,3 2 0,0-2 0,2 1 0,1 0 0,0-1 0,1 1 0,1-1 0,0 1 0,-1 0 0,0 0 0,0 0 0,0 0 0,-1 0 0,0 1 0,-1-1 0,0 0 0,0 0 0,0 0 0,1 0 0,1 0 0,0 0 0,2 0 0,0-1 0,1 1 0,-2 0 0,2 0 0,-3 1 0,2-1 0,-1 0 0,-1 0 0,-1 1 0,-1-1 0,-1 0 0,1 0 0,0 0 0,1-1 0,2 1 0,2-1 0,2 1 0,2-1 0,1 0 0,2 0 0,-1 0 0,0 0 0,0 0 0,-2 1 0,0-1 0,0 0 0,-1 0 0,0 0 0,1 0 0,0 0 0,0 0 0,1 1 0,1-1 0,1 0 0,-1 0 0,-1 0 0,0 1 0,-1-1 0,-1 0 0,-1 0 0,0 0 0,0 0 0,1 0 0,0 1 0,2-1 0,1 0-9831,1 0 9470,0 1 1,0 0 0</inkml:trace>
   <inkml:trace contextRef="#ctx0" brushRef="#br0" timeOffset="57940.27">2714 5011 16908,'0'-2'2924,"0"0"5090,0 2-7577,0 2-49,0 1-388,0 4 0,0 2 0,2 3 0,0 2 0,1 2 0,0 1 0,0 0 0,1 0 0,0 0 0,-1-1 0,0-1 0,0-1 0,-1-1 0,0-1 0,1 1 0,-2-3 0,0 0 0,0-4 0,-1-2 0,1-1 0,-1-1 0,0 0 0,0 0 0,0-1 0,0 1 0,0 0 0,0 1 0,0 0 0,0 1 0,0-1 0,0 1 0,0-1 0,0-1 0,0 0 0,0-1 0,0 1 0,0 0 0,0-1 0,0 0 0,0 0 0,0 0 0,0 0-276,0-1-1191,-2 0-1384,0 1-1193,-4-1-2812,1 0 6856,-1 0 0,2 0 0,2 0 0</inkml:trace>
@@ -5591,15 +5585,15 @@
   <inkml:trace contextRef="#ctx0" brushRef="#br0" timeOffset="-7692">2772 1673 19115,'15'41'1422,"-1"-2"-1327,-11-30 213,-1 0-101,-1-7-156,-1-6-51,0-3-196,0-6-314,0-5-268,0-4-231,0-1 421,1 1 409,3 3 101,3 3 72,1 6 6,3 4 0,0 3 45,1 2 61,0 1 90,1 1 56,0 0 112,-2 0 158,-2 0 301,-2-1 45,-3 0-28,-2-1 6,-2 0-235,-4-1-141,-1 0 241,-8 5-369,4 3-107,-2 6-106,7 2-79,2 2-50,2 0-437,3 1-795,1-2-1608,6-2-2323,1-2 5163,2-3 0,-7-4 0,0-2 0</inkml:trace>
   <inkml:trace contextRef="#ctx0" brushRef="#br0" timeOffset="-7275">2983 1617 17832,'2'-2'3080,"0"0"-2167,-2 2 426,0 0-1171,19 24-89,-12-14-74,13 18 46,-17-23 33,0-2-73,-1-3 17,0-5-28,1-3-168,0-6 33,2-4-66,0-3-169,1 1 197,2 0 77,-1 3 40,1 5 6,-2 4 50,1 5 0,0 1 67,0 5 0,2 2 146,1 3-67,0 1 117,3-1 73,0-3 39,0-2 157,1-3-17,-2-5-16,0-3-163,0-14-296,-5 4-40,-1-8-376,-5 9-739,-1 0-817,-5 3-2835,-1 2 4767,-6 3 0,7 4 0,-1 3 0</inkml:trace>
   <inkml:trace contextRef="#ctx0" brushRef="#br0" timeOffset="-6168">2559 2255 23898,'-2'54'3444,"0"-2"-2839,2-16-286,0 1-162,0-2-95,0-2-62,1-3-129,1-3-599,0-3-1266,0-4-2073,3-1-4188,0-5 8255,3-1 0,-3-7 0,-2-3 0</inkml:trace>
-  <inkml:trace contextRef="#ctx0" brushRef="#br0" timeOffset="-149895.74">3499 32 15625,'-3'1'3344,"0"-1"-2011,3 17-90,0-5-72,0 16 638,2-2-1053,-1-7-22,1 6-112,-2-12-146,1-2-129,-1-3-129,0-3 40,0-1-40,0-3 18,0 0-1,0-1-235,1-3-95,0 0-23,2-4-16,1 2-12,2 0 23,1 1 89,1 1 23,1 1 5,1 1 1,0 2-29,0 2 34,-1 2 6,-1 4 61,-2 1 0,-1 1 51,-3 1 39,-3 1-57,-4-1-4,-4 0-12,-4-2-27,-2-1-57,-1-3 0,0-2 0,1-1 0,2-3 0,1 0 0,3-1-1418,3-5-464,3 0-1361,8-4-3019,1 3 6262,6-1 0,-6 5 0,0 0 0</inkml:trace>
-  <inkml:trace contextRef="#ctx0" brushRef="#br0" timeOffset="-149179.74">3710 87 21584,'3'27'2997,"0"-2"-3786,-1-6 1489,-1 0 382,0 0-645,-1-1 82,0-1-413,0-3-61,0-2-45,0-2 869,0-2-869,0-3-213,0-1-498,0-2-544,1-1-599,-1 0-2414,3-5-4526,1-1 8794,1-5 0,-2 5 0,-1 1 0</inkml:trace>
-  <inkml:trace contextRef="#ctx0" brushRef="#br0" timeOffset="-148792.74">3821 98 17210,'0'-2'2325,"0"0"-1659,0 2-212,-3 19 55,1-6-145,-2 17-17,4-10-55,2-1-68,1-1 45,4-2 207,1-3 560,8-1-689,-6-6-111,5-4-52,-8-6-21,-1-4 5,-1-4-112,-2-2-56,-1-1-95,-2-1-124,-2 1-38,-2 1-236,-3 2-246,-1 2-9092,-6 3 8960,6 3 0,-2 1 0,8 3 1</inkml:trace>
-  <inkml:trace contextRef="#ctx0" brushRef="#br0" timeOffset="-148447.74">4005 86 20128,'-19'32'1512,"5"7"-1293,16-18-29,3 5 393,4-12 50,2-3-163,2-4 292,0-4-23,0-3 247,-1-4-112,-3-3-381,-1-6-247,-4-2-246,-2-2-61,-4-1-141,-3 1-352,-4 1-656,-2 4-650,-1 2-1876,-3 6-3629,2 2 7365,0 4 0,6-2 0,2 2 0</inkml:trace>
-  <inkml:trace contextRef="#ctx0" brushRef="#br0" timeOffset="-146408.74">3541 422 18806,'-2'36'4089,"1"-3"-3467,0-11 196,1-1-589,0-2 34,1-3-145,0-3 106,1-3-123,0-3-6,0-2 23,-2-3 50,1 0 202,-1-2-370,0-2-34,1 0 29,-1-2-63,1 1 63,0 0-6,0 2 11,-1-1-28,1 1 28,-1 1-364,0-1 302,1 0 28,-1 1 0,0-3 34,0 2 0,0-1 0,0-1-56,0 0-39,1 0 39,2-1 45,0-1-90,1 0 62,1-1-12,3 0-16,0 1 22,2-1 45,2 2 0,0 0-33,1 1 33,1 1 0,0 1 39,-1 1-39,-2 2-39,-1 1 39,-2 2 89,-2 3 158,-3 0-11,-2 2 38,0-1-22,-4 1-67,-2 0-51,-4-1-5,-3 0-6,-1-1 90,-2 0 11,-1-1 28,0-2-101,2-1-100,1-1-40,3-2-11,2 0-252,2-1-504,4-3-454,0 0-661,2-2-2851,3-3-5109,2 2 9403,2-2 0,-3 5 0,-1 0 0</inkml:trace>
-  <inkml:trace contextRef="#ctx0" brushRef="#br0" timeOffset="-145311.74">3878 469 21416,'11'-19'403,"1"4"-319,-3 11 112,0 2 1,1 1-57,-1 1-28,-1 0-28,-2 3 107,-1 2 16,-3 2 174,-1 4-6,-4 2 78,-2 1 74,-4 3-6,-1-1 78,0 1-89,1-2-96,2-1-5,1-1-73,2-2-106,2-1 44,1-2 146,4 0-325,2-3-95,3-1-16,1-3-253,1-2-538,1-1-3634,6-5-186,-2-1-3309,3-3 7936,-6 3 0,-5 4 0,-3 1 0</inkml:trace>
-  <inkml:trace contextRef="#ctx0" brushRef="#br0" timeOffset="-144953.74">4133 450 22974,'-21'28'1243,"4"-2"-1041,14-9 83,4 0-128,3-2-39,3-3 33,3-2 101,2-4 185,1-3 11,0-2 1232,7-14-1327,-10 3-280,3-11-73,-12 6-23,-4 0-189,-2 1-348,-4 2-969,-4 2-1025,-2 3-1221,-4 3-6056,0 3 9731,-1 3 1,10-1 0,2 2 0</inkml:trace>
-  <inkml:trace contextRef="#ctx0" brushRef="#br0" timeOffset="-143903.74">3595 754 17776,'5'26'3976,"-1"0"-2973,-2-3-157,-1 2-196,0-2-135,0-1-129,-1-4-55,1-3-28,-1-4-79,1-4 5,-1-2 79,1-3 79,-1-1-225,1-2-72,0-3-90,2-3 0,0-3-168,2-2 22,2-1 6,1 0 28,1 2 56,2 2 50,1 2 6,1 3 6,2 3 0,0 1-6,-1 4 95,5 7 28,-8 1 90,2 6 39,-9-4 17,-2 1-1,-4 0-66,-3 0 33,-5-2-78,-2-2 45,-2-1-117,-1-3-85,-1-1 0,0-3 0,1-1-797,-8-6-580,13 1-1273,-3-3-1097,16 2-3276,3 0 7023,3-1 0,-3 3 0,-1 1 0</inkml:trace>
-  <inkml:trace contextRef="#ctx0" brushRef="#br0" timeOffset="-142960.74">4110 766 20498,'-21'-4'1512,"0"0"-1237,9 7-45,-2 1-62,0 2-84,0 2-6,2 0-33,1 0-40,4 1 29,2-1 56,2 0 55,4-1-55,4 1-23,5-1-22,4 0 5,3-1 152,3 1 207,0 0 212,1 0-94,-1 0-90,-3 0-151,-4 0-18,-3-1 85,-4 0 84,-3 0-23,-4-1-162,-3 1-11,-5-1-90,-4 0-22,-12 2-129,5-3-5,-7 1-180,10-3-314,3-2-632,2 1-902,4-1-2739,4-2-5059,2-1 9490,2-2 1,1 3 0,-1-1 0</inkml:trace>
+  <inkml:trace contextRef="#ctx0" brushRef="#br0" timeOffset="-149895.75">3499 32 15625,'-3'1'3344,"0"-1"-2011,3 17-90,0-5-72,0 16 638,2-2-1053,-1-7-22,1 6-112,-2-12-146,1-2-129,-1-3-129,0-3 40,0-1-40,0-3 18,0 0-1,0-1-235,1-3-95,0 0-23,2-4-16,1 2-12,2 0 23,1 1 89,1 1 23,1 1 5,1 1 1,0 2-29,0 2 34,-1 2 6,-1 4 61,-2 1 0,-1 1 51,-3 1 39,-3 1-57,-4-1-4,-4 0-12,-4-2-27,-2-1-57,-1-3 0,0-2 0,1-1 0,2-3 0,1 0 0,3-1-1418,3-5-464,3 0-1361,8-4-3019,1 3 6262,6-1 0,-6 5 0,0 0 0</inkml:trace>
+  <inkml:trace contextRef="#ctx0" brushRef="#br0" timeOffset="-149179.75">3710 87 21584,'3'27'2997,"0"-2"-3786,-1-6 1489,-1 0 382,0 0-645,-1-1 82,0-1-413,0-3-61,0-2-45,0-2 869,0-2-869,0-3-213,0-1-498,0-2-544,1-1-599,-1 0-2414,3-5-4526,1-1 8794,1-5 0,-2 5 0,-1 1 0</inkml:trace>
+  <inkml:trace contextRef="#ctx0" brushRef="#br0" timeOffset="-148792.75">3821 98 17210,'0'-2'2325,"0"0"-1659,0 2-212,-3 19 55,1-6-145,-2 17-17,4-10-55,2-1-68,1-1 45,4-2 207,1-3 560,8-1-689,-6-6-111,5-4-52,-8-6-21,-1-4 5,-1-4-112,-2-2-56,-1-1-95,-2-1-124,-2 1-38,-2 1-236,-3 2-246,-1 2-9092,-6 3 8960,6 3 0,-2 1 0,8 3 1</inkml:trace>
+  <inkml:trace contextRef="#ctx0" brushRef="#br0" timeOffset="-148447.75">4005 86 20128,'-19'32'1512,"5"7"-1293,16-18-29,3 5 393,4-12 50,2-3-163,2-4 292,0-4-23,0-3 247,-1-4-112,-3-3-381,-1-6-247,-4-2-246,-2-2-61,-4-1-141,-3 1-352,-4 1-656,-2 4-650,-1 2-1876,-3 6-3629,2 2 7365,0 4 0,6-2 0,2 2 0</inkml:trace>
+  <inkml:trace contextRef="#ctx0" brushRef="#br0" timeOffset="-146408.75">3541 422 18806,'-2'36'4089,"1"-3"-3467,0-11 196,1-1-589,0-2 34,1-3-145,0-3 106,1-3-123,0-3-6,0-2 23,-2-3 50,1 0 202,-1-2-370,0-2-34,1 0 29,-1-2-63,1 1 63,0 0-6,0 2 11,-1-1-28,1 1 28,-1 1-364,0-1 302,1 0 28,-1 1 0,0-3 34,0 2 0,0-1 0,0-1-56,0 0-39,1 0 39,2-1 45,0-1-90,1 0 62,1-1-12,3 0-16,0 1 22,2-1 45,2 2 0,0 0-33,1 1 33,1 1 0,0 1 39,-1 1-39,-2 2-39,-1 1 39,-2 2 89,-2 3 158,-3 0-11,-2 2 38,0-1-22,-4 1-67,-2 0-51,-4-1-5,-3 0-6,-1-1 90,-2 0 11,-1-1 28,0-2-101,2-1-100,1-1-40,3-2-11,2 0-252,2-1-504,4-3-454,0 0-661,2-2-2851,3-3-5109,2 2 9403,2-2 0,-3 5 0,-1 0 0</inkml:trace>
+  <inkml:trace contextRef="#ctx0" brushRef="#br0" timeOffset="-145311.75">3878 469 21416,'11'-19'403,"1"4"-319,-3 11 112,0 2 1,1 1-57,-1 1-28,-1 0-28,-2 3 107,-1 2 16,-3 2 174,-1 4-6,-4 2 78,-2 1 74,-4 3-6,-1-1 78,0 1-89,1-2-96,2-1-5,1-1-73,2-2-106,2-1 44,1-2 146,4 0-325,2-3-95,3-1-16,1-3-253,1-2-538,1-1-3634,6-5-186,-2-1-3309,3-3 7936,-6 3 0,-5 4 0,-3 1 0</inkml:trace>
+  <inkml:trace contextRef="#ctx0" brushRef="#br0" timeOffset="-144953.75">4133 450 22974,'-21'28'1243,"4"-2"-1041,14-9 83,4 0-128,3-2-39,3-3 33,3-2 101,2-4 185,1-3 11,0-2 1232,7-14-1327,-10 3-280,3-11-73,-12 6-23,-4 0-189,-2 1-348,-4 2-969,-4 2-1025,-2 3-1221,-4 3-6056,0 3 9731,-1 3 1,10-1 0,2 2 0</inkml:trace>
+  <inkml:trace contextRef="#ctx0" brushRef="#br0" timeOffset="-143903.75">3595 754 17776,'5'26'3976,"-1"0"-2973,-2-3-157,-1 2-196,0-2-135,0-1-129,-1-4-55,1-3-28,-1-4-79,1-4 5,-1-2 79,1-3 79,-1-1-225,1-2-72,0-3-90,2-3 0,0-3-168,2-2 22,2-1 6,1 0 28,1 2 56,2 2 50,1 2 6,1 3 6,2 3 0,0 1-6,-1 4 95,5 7 28,-8 1 90,2 6 39,-9-4 17,-2 1-1,-4 0-66,-3 0 33,-5-2-78,-2-2 45,-2-1-117,-1-3-85,-1-1 0,0-3 0,1-1-797,-8-6-580,13 1-1273,-3-3-1097,16 2-3276,3 0 7023,3-1 0,-3 3 0,-1 1 0</inkml:trace>
+  <inkml:trace contextRef="#ctx0" brushRef="#br0" timeOffset="-142960.75">4110 766 20498,'-21'-4'1512,"0"0"-1237,9 7-45,-2 1-62,0 2-84,0 2-6,2 0-33,1 0-40,4 1 29,2-1 56,2 0 55,4-1-55,4 1-23,5-1-22,4 0 5,3-1 152,3 1 207,0 0 212,1 0-94,-1 0-90,-3 0-151,-4 0-18,-3-1 85,-4 0 84,-3 0-23,-4-1-162,-3 1-11,-5-1-90,-4 0-22,-12 2-129,5-3-5,-7 1-180,10-3-314,3-2-632,2 1-902,4-1-2739,4-2-5059,2-1 9490,2-2 1,1 3 0,-1-1 0</inkml:trace>
   <inkml:trace contextRef="#ctx0" brushRef="#br0" timeOffset="-145485.46">2260 2039 22845,'0'5'980,"1"2"-711,0 1 50,1 2 39,1 1-78,1 1-61,0 0-62,1 0-11,1-1-45,-1-1-34,1-2-62,-1-1 63,0-3-18,0-1 28,0-1 12,0-1 5,0-1 23,0-1-17,0-1-17,0-3-40,0-1-38,0-2 39,0 0-34,-1-2-5,0 1 27,-1-1-33,0 0 11,-1 1 40,-1 0-46,0 0 1,-1 2 28,0 0-23,0 0 11,0 2-11,0 1-5,0 1 0,0 0-6,0 2-45,0 0-224,0 0 275,1 5-1,0 1 46,1 4-18,1 1 1,1 0 5,0 1-5,1 0-23,-1-2 22,1 0 1,0-1 22,0-2-22,0-1-1,0-1 29,0-2 5,0 0 56,1-2-5,-1 1-34,0-1 28,0-1-6,-1 0 40,0-1 11,-2-1-45,1-2-6,-2-2-22,1-1-50,-2-2-29,1-2 1,-1-1-1,0-1-5,0 0 0,0 1 0,0 1 0,0 2-112,-1 2-95,0 2-241,0 1-313,1 2-343,-1 1-531,0 1-1340,1 0-6856,0 1 9261,2 0 0,-2 0 1,2 0-1</inkml:trace>
   <inkml:trace contextRef="#ctx0" brushRef="#br0" timeOffset="-144978.46">2595 2004 17725,'-2'-1'3299,"1"1"-2638,1 0-134,5-4-135,-1 2-50,6-2-62,-2 2-107,1 1-122,1 0 16,0 0-67,-1 0-420,-1 0-729,-1 0-1410,-1 1-1777,-1 0 4336,-2 1 0,-1-1 0,-2 1 0</inkml:trace>
   <inkml:trace contextRef="#ctx0" brushRef="#br0" timeOffset="-144739.46">2610 2084 19574,'0'1'3657,"0"1"-2817,0-2-414,13-5-174,-5 1-252,11-3-3431,-10 2 2675,0 2-963,-2-1-2556,-1 2 4275,0 0 0,-4 2 0,1-1 0</inkml:trace>

</xml_diff>

<commit_message>
Ejercicio4 Boletin3, aun no sale, pero ya di con  la solución
</commit_message>
<xml_diff>
--- a/Boletin3/BOLETIN_3.docx
+++ b/Boletin3/BOLETIN_3.docx
@@ -2938,7 +2938,6 @@
         <w:t xml:space="preserve"> e codifica o programa </w:t>
       </w:r>
       <w:proofErr w:type="spellStart"/>
-      <w:proofErr w:type="gramStart"/>
       <w:r>
         <w:rPr>
           <w:rFonts w:ascii="Arial" w:hAnsi="Arial" w:cs="Arial"/>
@@ -2956,14 +2955,7 @@
         <w:rPr>
           <w:rFonts w:ascii="Arial" w:hAnsi="Arial" w:cs="Arial"/>
         </w:rPr>
-        <w:t xml:space="preserve"> que</w:t>
-      </w:r>
-      <w:proofErr w:type="gramEnd"/>
-      <w:r>
-        <w:rPr>
-          <w:rFonts w:ascii="Arial" w:hAnsi="Arial" w:cs="Arial"/>
-        </w:rPr>
-        <w:t xml:space="preserve"> lea, dende o teclado, </w:t>
+        <w:t xml:space="preserve"> que lea, dende o teclado, </w:t>
       </w:r>
       <w:proofErr w:type="spellStart"/>
       <w:r>
@@ -3039,21 +3031,7 @@
         <w:rPr>
           <w:rFonts w:ascii="Arial" w:hAnsi="Arial" w:cs="Arial"/>
         </w:rPr>
-        <w:t xml:space="preserve"> desglose en billetes de 100, 20, 5 e </w:t>
-      </w:r>
-      <w:proofErr w:type="spellStart"/>
-      <w:r>
-        <w:rPr>
-          <w:rFonts w:ascii="Arial" w:hAnsi="Arial" w:cs="Arial"/>
-        </w:rPr>
-        <w:t>moedas</w:t>
-      </w:r>
-      <w:proofErr w:type="spellEnd"/>
-      <w:r>
-        <w:rPr>
-          <w:rFonts w:ascii="Arial" w:hAnsi="Arial" w:cs="Arial"/>
-        </w:rPr>
-        <w:t xml:space="preserve"> de 1 € .</w:t>
+        <w:t xml:space="preserve"> desglose en billetes de 100, 20, 5 e moedas de 1 € .</w:t>
       </w:r>
     </w:p>
     <w:p>

</xml_diff>